<commit_message>
+ updated keynote handling + updated paper type handling + updated demo track / break handling + added images of keynotes for FSE16
</commit_message>
<xml_diff>
--- a/ConferenceProgramToDocxMapper/ConferenceProgramToDocxMapper/Data/program-template.docx
+++ b/ConferenceProgramToDocxMapper/ConferenceProgramToDocxMapper/Data/program-template.docx
@@ -4,8 +4,7 @@
   <w:body>
     <w:p>
       <w:pPr>
-        <w:pStyle w:val="DTitle"/>
-        <w:jc w:val="left"/>
+        <w:pStyle w:val="PNormal"/>
       </w:pPr>
       <w:bookmarkStart w:id="0" w:name="_GoBack"/>
       <w:bookmarkEnd w:id="0"/>
@@ -406,7 +405,7 @@
     <w:lsdException w:name="Smart Hyperlink" w:semiHidden="1" w:unhideWhenUsed="1"/>
     <w:lsdException w:name="Hashtag" w:semiHidden="1" w:unhideWhenUsed="1"/>
   </w:latentStyles>
-  <w:style w:type="paragraph" w:default="1" w:styleId="Normal">
+  <w:style w:type="paragraph" w:default="1" w:styleId="Standard">
     <w:name w:val="Normal"/>
     <w:qFormat/>
     <w:rsid w:val="00675E99"/>
@@ -419,10 +418,10 @@
       <w:lang w:val="en-US" w:eastAsia="en-US"/>
     </w:rPr>
   </w:style>
-  <w:style w:type="paragraph" w:styleId="Heading4">
+  <w:style w:type="paragraph" w:styleId="berschrift4">
     <w:name w:val="heading 4"/>
-    <w:basedOn w:val="Normal"/>
-    <w:link w:val="Heading4Char"/>
+    <w:basedOn w:val="Standard"/>
+    <w:link w:val="berschrift4Zchn"/>
     <w:uiPriority w:val="9"/>
     <w:qFormat/>
     <w:rsid w:val="009F2D34"/>
@@ -438,13 +437,13 @@
       <w:szCs w:val="24"/>
     </w:rPr>
   </w:style>
-  <w:style w:type="character" w:default="1" w:styleId="DefaultParagraphFont">
+  <w:style w:type="character" w:default="1" w:styleId="Absatz-Standardschriftart">
     <w:name w:val="Default Paragraph Font"/>
     <w:uiPriority w:val="1"/>
     <w:semiHidden/>
     <w:unhideWhenUsed/>
   </w:style>
-  <w:style w:type="table" w:default="1" w:styleId="TableNormal">
+  <w:style w:type="table" w:default="1" w:styleId="NormaleTabelle">
     <w:name w:val="Normal Table"/>
     <w:uiPriority w:val="99"/>
     <w:semiHidden/>
@@ -459,7 +458,7 @@
       </w:tblCellMar>
     </w:tblPr>
   </w:style>
-  <w:style w:type="numbering" w:default="1" w:styleId="NoList">
+  <w:style w:type="numbering" w:default="1" w:styleId="KeineListe">
     <w:name w:val="No List"/>
     <w:uiPriority w:val="99"/>
     <w:semiHidden/>
@@ -467,7 +466,7 @@
   </w:style>
   <w:style w:type="paragraph" w:customStyle="1" w:styleId="STitle">
     <w:name w:val="S Title"/>
-    <w:basedOn w:val="Normal"/>
+    <w:basedOn w:val="Standard"/>
     <w:qFormat/>
     <w:rsid w:val="00797CAB"/>
     <w:pPr>
@@ -481,7 +480,7 @@
   </w:style>
   <w:style w:type="paragraph" w:customStyle="1" w:styleId="SSeparator">
     <w:name w:val="S Separator"/>
-    <w:basedOn w:val="Normal"/>
+    <w:basedOn w:val="Standard"/>
     <w:qFormat/>
     <w:rsid w:val="00675E99"/>
     <w:rPr>
@@ -491,7 +490,7 @@
   </w:style>
   <w:style w:type="paragraph" w:customStyle="1" w:styleId="PTitle">
     <w:name w:val="P Title"/>
-    <w:basedOn w:val="Normal"/>
+    <w:basedOn w:val="Standard"/>
     <w:qFormat/>
     <w:rsid w:val="00557D80"/>
     <w:pPr>
@@ -500,7 +499,7 @@
   </w:style>
   <w:style w:type="paragraph" w:customStyle="1" w:styleId="PAuthor">
     <w:name w:val="P Author"/>
-    <w:basedOn w:val="Normal"/>
+    <w:basedOn w:val="Standard"/>
     <w:qFormat/>
     <w:rsid w:val="00E75ED2"/>
     <w:pPr>
@@ -513,7 +512,7 @@
   </w:style>
   <w:style w:type="paragraph" w:customStyle="1" w:styleId="PAbstract">
     <w:name w:val="P Abstract"/>
-    <w:basedOn w:val="Normal"/>
+    <w:basedOn w:val="Standard"/>
     <w:qFormat/>
     <w:rsid w:val="00797CAB"/>
     <w:pPr>
@@ -523,9 +522,9 @@
       <w:sz w:val="16"/>
     </w:rPr>
   </w:style>
-  <w:style w:type="paragraph" w:styleId="ListParagraph">
+  <w:style w:type="paragraph" w:styleId="Listenabsatz">
     <w:name w:val="List Paragraph"/>
-    <w:basedOn w:val="Normal"/>
+    <w:basedOn w:val="Standard"/>
     <w:uiPriority w:val="34"/>
     <w:qFormat/>
     <w:rsid w:val="00B2135C"/>
@@ -545,7 +544,7 @@
   </w:style>
   <w:style w:type="paragraph" w:customStyle="1" w:styleId="Sdate">
     <w:name w:val="S date"/>
-    <w:basedOn w:val="Normal"/>
+    <w:basedOn w:val="Standard"/>
     <w:qFormat/>
     <w:rsid w:val="00C76EE7"/>
     <w:pPr>
@@ -580,10 +579,10 @@
       <w:i w:val="0"/>
     </w:rPr>
   </w:style>
-  <w:style w:type="paragraph" w:styleId="BalloonText">
+  <w:style w:type="paragraph" w:styleId="Sprechblasentext">
     <w:name w:val="Balloon Text"/>
-    <w:basedOn w:val="Normal"/>
-    <w:link w:val="BalloonTextChar"/>
+    <w:basedOn w:val="Standard"/>
+    <w:link w:val="SprechblasentextZchn"/>
     <w:uiPriority w:val="99"/>
     <w:semiHidden/>
     <w:unhideWhenUsed/>
@@ -597,9 +596,9 @@
       <w:szCs w:val="18"/>
     </w:rPr>
   </w:style>
-  <w:style w:type="character" w:customStyle="1" w:styleId="BalloonTextChar">
-    <w:name w:val="Balloon Text Char"/>
-    <w:link w:val="BalloonText"/>
+  <w:style w:type="character" w:customStyle="1" w:styleId="SprechblasentextZchn">
+    <w:name w:val="Sprechblasentext Zchn"/>
+    <w:link w:val="Sprechblasentext"/>
     <w:uiPriority w:val="99"/>
     <w:semiHidden/>
     <w:rsid w:val="009061C2"/>
@@ -609,9 +608,9 @@
       <w:szCs w:val="18"/>
     </w:rPr>
   </w:style>
-  <w:style w:type="character" w:customStyle="1" w:styleId="Heading4Char">
-    <w:name w:val="Heading 4 Char"/>
-    <w:link w:val="Heading4"/>
+  <w:style w:type="character" w:customStyle="1" w:styleId="berschrift4Zchn">
+    <w:name w:val="Überschrift 4 Zchn"/>
+    <w:link w:val="berschrift4"/>
     <w:uiPriority w:val="9"/>
     <w:rsid w:val="009F2D34"/>
     <w:rPr>
@@ -622,7 +621,7 @@
       <w:szCs w:val="24"/>
     </w:rPr>
   </w:style>
-  <w:style w:type="paragraph" w:styleId="NoSpacing">
+  <w:style w:type="paragraph" w:styleId="KeinLeerraum">
     <w:name w:val="No Spacing"/>
     <w:uiPriority w:val="1"/>
     <w:qFormat/>
@@ -635,7 +634,7 @@
   </w:style>
   <w:style w:type="paragraph" w:customStyle="1" w:styleId="DLegend">
     <w:name w:val="D Legend"/>
-    <w:basedOn w:val="Normal"/>
+    <w:basedOn w:val="Standard"/>
     <w:link w:val="DLegendChar"/>
     <w:qFormat/>
     <w:rsid w:val="005C2BB6"/>
@@ -660,7 +659,7 @@
   </w:style>
   <w:style w:type="character" w:customStyle="1" w:styleId="DLegendChar">
     <w:name w:val="D Legend Char"/>
-    <w:basedOn w:val="DefaultParagraphFont"/>
+    <w:basedOn w:val="Absatz-Standardschriftart"/>
     <w:link w:val="DLegend"/>
     <w:rsid w:val="005C2BB6"/>
     <w:rPr>
@@ -948,21 +947,12 @@
 </file>
 
 <file path=customXml/item1.xml><?xml version="1.0" encoding="utf-8"?>
-<?mso-contentType ?>
-<FormTemplates xmlns="http://schemas.microsoft.com/sharepoint/v3/contenttype/forms">
-  <Display>DocumentLibraryForm</Display>
-  <Edit>DocumentLibraryForm</Edit>
-  <New>DocumentLibraryForm</New>
-</FormTemplates>
-</file>
-
-<file path=customXml/item2.xml><?xml version="1.0" encoding="utf-8"?>
 <p:properties xmlns:p="http://schemas.microsoft.com/office/2006/metadata/properties" xmlns:xsi="http://www.w3.org/2001/XMLSchema-instance" xmlns:pc="http://schemas.microsoft.com/office/infopath/2007/PartnerControls">
   <documentManagement/>
 </p:properties>
 </file>
 
-<file path=customXml/item3.xml><?xml version="1.0" encoding="utf-8"?>
+<file path=customXml/item2.xml><?xml version="1.0" encoding="utf-8"?>
 <ct:contentTypeSchema xmlns:ct="http://schemas.microsoft.com/office/2006/metadata/contentType" xmlns:ma="http://schemas.microsoft.com/office/2006/metadata/properties/metaAttributes" ct:_="" ma:_="" ma:contentTypeName="Document" ma:contentTypeID="0x0101004E039B6FC1F7C14FAC0E7A59C7BD987B" ma:contentTypeVersion="1" ma:contentTypeDescription="Create a new document." ma:contentTypeScope="" ma:versionID="7b33681267d6a66382c3e0a7731ccf33">
   <xsd:schema xmlns:xsd="http://www.w3.org/2001/XMLSchema" xmlns:xs="http://www.w3.org/2001/XMLSchema" xmlns:p="http://schemas.microsoft.com/office/2006/metadata/properties" xmlns:ns3="40be65ea-e40d-4ff6-9dd3-65da21e419ca" targetNamespace="http://schemas.microsoft.com/office/2006/metadata/properties" ma:root="true" ma:fieldsID="b3d35fb019627935b46c9fee9ee3fbdc" ns3:_="">
     <xsd:import namespace="40be65ea-e40d-4ff6-9dd3-65da21e419ca"/>
@@ -1102,19 +1092,20 @@
 </ct:contentTypeSchema>
 </file>
 
+<file path=customXml/item3.xml><?xml version="1.0" encoding="utf-8"?>
+<?mso-contentType ?>
+<FormTemplates xmlns="http://schemas.microsoft.com/sharepoint/v3/contenttype/forms">
+  <Display>DocumentLibraryForm</Display>
+  <Edit>DocumentLibraryForm</Edit>
+  <New>DocumentLibraryForm</New>
+</FormTemplates>
+</file>
+
 <file path=customXml/item4.xml><?xml version="1.0" encoding="utf-8"?>
 <b:Sources xmlns:b="http://schemas.openxmlformats.org/officeDocument/2006/bibliography" xmlns="http://schemas.openxmlformats.org/officeDocument/2006/bibliography" SelectedStyle="\APASixthEditionOfficeOnline.xsl" StyleName="APA" Version="6"/>
 </file>
 
 <file path=customXml/itemProps1.xml><?xml version="1.0" encoding="utf-8"?>
-<ds:datastoreItem xmlns:ds="http://schemas.openxmlformats.org/officeDocument/2006/customXml" ds:itemID="{75B782F1-7B28-4ADD-8152-490B37F1577A}">
-  <ds:schemaRefs>
-    <ds:schemaRef ds:uri="http://schemas.microsoft.com/sharepoint/v3/contenttype/forms"/>
-  </ds:schemaRefs>
-</ds:datastoreItem>
-</file>
-
-<file path=customXml/itemProps2.xml><?xml version="1.0" encoding="utf-8"?>
 <ds:datastoreItem xmlns:ds="http://schemas.openxmlformats.org/officeDocument/2006/customXml" ds:itemID="{13BE726D-68AF-4403-ABBA-DA48F8B3724F}">
   <ds:schemaRefs>
     <ds:schemaRef ds:uri="http://schemas.microsoft.com/office/2006/metadata/properties"/>
@@ -1123,7 +1114,7 @@
 </ds:datastoreItem>
 </file>
 
-<file path=customXml/itemProps3.xml><?xml version="1.0" encoding="utf-8"?>
+<file path=customXml/itemProps2.xml><?xml version="1.0" encoding="utf-8"?>
 <ds:datastoreItem xmlns:ds="http://schemas.openxmlformats.org/officeDocument/2006/customXml" ds:itemID="{00E23AD0-BD8B-4D82-9151-F0F7902C047D}">
   <ds:schemaRefs>
     <ds:schemaRef ds:uri="http://schemas.microsoft.com/office/2006/metadata/contentType"/>
@@ -1141,8 +1132,16 @@
 </ds:datastoreItem>
 </file>
 
+<file path=customXml/itemProps3.xml><?xml version="1.0" encoding="utf-8"?>
+<ds:datastoreItem xmlns:ds="http://schemas.openxmlformats.org/officeDocument/2006/customXml" ds:itemID="{75B782F1-7B28-4ADD-8152-490B37F1577A}">
+  <ds:schemaRefs>
+    <ds:schemaRef ds:uri="http://schemas.microsoft.com/sharepoint/v3/contenttype/forms"/>
+  </ds:schemaRefs>
+</ds:datastoreItem>
+</file>
+
 <file path=customXml/itemProps4.xml><?xml version="1.0" encoding="utf-8"?>
-<ds:datastoreItem xmlns:ds="http://schemas.openxmlformats.org/officeDocument/2006/customXml" ds:itemID="{742A2E45-716F-4605-BF03-42B979FF907D}">
+<ds:datastoreItem xmlns:ds="http://schemas.openxmlformats.org/officeDocument/2006/customXml" ds:itemID="{48B19F0C-AA8D-4A86-A822-4F793E00D089}">
   <ds:schemaRefs>
     <ds:schemaRef ds:uri="http://schemas.openxmlformats.org/officeDocument/2006/bibliography"/>
   </ds:schemaRefs>

</xml_diff>